<commit_message>
Acta de Reunion Externa
Acta de Reunion Externa
</commit_message>
<xml_diff>
--- a/PROY/AREXT/AREXT_ 19_11_2015.docx
+++ b/PROY/AREXT/AREXT_ 19_11_2015.docx
@@ -7,6 +7,10 @@
         <w:jc w:val="center"/>
       </w:pPr>
       <w:r>
+        <w:rPr>
+          <w:noProof/>
+          <w:lang w:eastAsia="es-PE"/>
+        </w:rPr>
         <w:drawing>
           <wp:inline distT="0" distB="0" distL="0" distR="0">
             <wp:extent cx="5612130" cy="1262275"/>
@@ -334,21 +338,46 @@
           <w:rFonts w:ascii="Calibri" w:hAnsi="Calibri" w:cs="Arial"/>
           <w:sz w:val="20"/>
         </w:rPr>
-        <w:t>8</w:t>
-      </w:r>
-      <w:r>
-        <w:rPr>
-          <w:rFonts w:ascii="Calibri" w:hAnsi="Calibri" w:cs="Arial"/>
-          <w:sz w:val="20"/>
-        </w:rPr>
-        <w:t xml:space="preserve"> con dirección </w:t>
-      </w:r>
-      <w:r>
-        <w:rPr>
-          <w:rFonts w:ascii="Calibri" w:hAnsi="Calibri" w:cs="Arial"/>
-          <w:sz w:val="20"/>
-        </w:rPr>
-        <w:t>Av. Petit Thouars Nº 385</w:t>
+        <w:t xml:space="preserve">8 con dirección </w:t>
+      </w:r>
+      <w:r>
+        <w:rPr>
+          <w:rFonts w:ascii="Calibri" w:hAnsi="Calibri" w:cs="Arial"/>
+          <w:sz w:val="20"/>
+        </w:rPr>
+        <w:t xml:space="preserve">Av. </w:t>
+      </w:r>
+      <w:proofErr w:type="spellStart"/>
+      <w:r>
+        <w:rPr>
+          <w:rFonts w:ascii="Calibri" w:hAnsi="Calibri" w:cs="Arial"/>
+          <w:sz w:val="20"/>
+        </w:rPr>
+        <w:t>Petit</w:t>
+      </w:r>
+      <w:proofErr w:type="spellEnd"/>
+      <w:r>
+        <w:rPr>
+          <w:rFonts w:ascii="Calibri" w:hAnsi="Calibri" w:cs="Arial"/>
+          <w:sz w:val="20"/>
+        </w:rPr>
+        <w:t xml:space="preserve"> </w:t>
+      </w:r>
+      <w:proofErr w:type="spellStart"/>
+      <w:r>
+        <w:rPr>
+          <w:rFonts w:ascii="Calibri" w:hAnsi="Calibri" w:cs="Arial"/>
+          <w:sz w:val="20"/>
+        </w:rPr>
+        <w:t>Thouars</w:t>
+      </w:r>
+      <w:proofErr w:type="spellEnd"/>
+      <w:r>
+        <w:rPr>
+          <w:rFonts w:ascii="Calibri" w:hAnsi="Calibri" w:cs="Arial"/>
+          <w:sz w:val="20"/>
+        </w:rPr>
+        <w:t xml:space="preserve"> Nº 385</w:t>
       </w:r>
       <w:r>
         <w:rPr>
@@ -742,8 +771,6 @@
         </w:rPr>
         <w:t xml:space="preserve"> </w:t>
       </w:r>
-      <w:bookmarkStart w:id="0" w:name="_GoBack"/>
-      <w:bookmarkEnd w:id="0"/>
       <w:r>
         <w:rPr>
           <w:rFonts w:ascii="Calibri" w:hAnsi="Calibri"/>
@@ -794,109 +821,9 @@
     <w:p/>
     <w:p/>
     <w:p>
-      <w:pPr>
-        <w:jc w:val="both"/>
-      </w:pPr>
-      <w:r>
-        <w:t>__________________</w:t>
-      </w:r>
-      <w:r>
-        <w:t>____</w:t>
-      </w:r>
-      <w:r>
-        <w:tab/>
-      </w:r>
-      <w:r>
-        <w:tab/>
-      </w:r>
-      <w:r>
-        <w:tab/>
-      </w:r>
-      <w:r>
-        <w:tab/>
-      </w:r>
-      <w:r>
-        <w:tab/>
-      </w:r>
-      <w:r>
-        <w:t>__________________</w:t>
-      </w:r>
-      <w:r>
-        <w:t>__</w:t>
-      </w:r>
-    </w:p>
-    <w:p>
-      <w:pPr>
-        <w:jc w:val="both"/>
-      </w:pPr>
-      <w:r>
-        <w:rPr>
-          <w:sz w:val="24"/>
-        </w:rPr>
-        <w:t>Edwar Gaspar Sánchez</w:t>
-      </w:r>
-      <w:r>
-        <w:tab/>
-      </w:r>
-      <w:r>
-        <w:tab/>
-      </w:r>
-      <w:r>
-        <w:tab/>
-      </w:r>
-      <w:r>
-        <w:tab/>
-      </w:r>
-      <w:r>
-        <w:tab/>
-      </w:r>
-      <w:r>
-        <w:rPr>
-          <w:sz w:val="24"/>
-        </w:rPr>
-        <w:t>Julio Leonardo Paredes</w:t>
-      </w:r>
-      <w:r>
-        <w:rPr>
-          <w:sz w:val="24"/>
-        </w:rPr>
-        <w:tab/>
-      </w:r>
-    </w:p>
-    <w:p>
-      <w:pPr>
-        <w:jc w:val="both"/>
-      </w:pPr>
-      <w:r>
-        <w:rPr>
-          <w:b/>
-        </w:rPr>
-        <w:t>Gestor de la Configuración</w:t>
-      </w:r>
-      <w:r>
-        <w:tab/>
-      </w:r>
-      <w:r>
-        <w:tab/>
-      </w:r>
-      <w:r>
-        <w:tab/>
-      </w:r>
-      <w:r>
-        <w:tab/>
-      </w:r>
-      <w:r>
-        <w:tab/>
-        <w:t xml:space="preserve">  </w:t>
-      </w:r>
-      <w:r>
-        <w:rPr>
-          <w:b/>
-        </w:rPr>
-        <w:t>Analista Funcional</w:t>
-      </w:r>
-    </w:p>
-    <w:p/>
+      <w:bookmarkStart w:id="0" w:name="_GoBack"/>
+      <w:bookmarkEnd w:id="0"/>
+    </w:p>
     <w:sectPr>
       <w:headerReference w:type="default" r:id="rId7"/>
       <w:footerReference w:type="default" r:id="rId8"/>
@@ -1021,14 +948,7 @@
               <w:sz w:val="18"/>
               <w:szCs w:val="18"/>
             </w:rPr>
-            <w:t>19</w:t>
-          </w:r>
-          <w:r>
-            <w:rPr>
-              <w:sz w:val="18"/>
-              <w:szCs w:val="18"/>
-            </w:rPr>
-            <w:t>/11/</w:t>
+            <w:t>19/11/</w:t>
           </w:r>
           <w:r>
             <w:rPr>
@@ -1091,7 +1011,7 @@
               <w:sz w:val="18"/>
               <w:szCs w:val="18"/>
             </w:rPr>
-            <w:t>2</w:t>
+            <w:t>1</w:t>
           </w:r>
           <w:r>
             <w:rPr>

</xml_diff>